<commit_message>
demo DAC in time domain
</commit_message>
<xml_diff>
--- a/LABORATORY/SiSy_lab5_sysmod/SiSy_lab5_sysmod.docx
+++ b/LABORATORY/SiSy_lab5_sysmod/SiSy_lab5_sysmod.docx
@@ -1424,7 +1424,7 @@
                                   <v:shape id="_x0000_i1026" type="#_x0000_t75" style="width:94.5pt;height:18pt" o:ole="" filled="t" fillcolor="silver">
                                     <v:imagedata r:id="rId9" o:title=""/>
                                   </v:shape>
-                                  <o:OLEObject Type="Embed" ProgID="Equation.3" ShapeID="_x0000_i1026" DrawAspect="Content" ObjectID="_1604842015" r:id="rId10"/>
+                                  <o:OLEObject Type="Embed" ProgID="Equation.3" ShapeID="_x0000_i1026" DrawAspect="Content" ObjectID="_1636527258" r:id="rId10"/>
                                 </w:object>
                               </w:r>
                             </w:p>
@@ -1796,7 +1796,7 @@
                             <v:shape id="_x0000_i1026" type="#_x0000_t75" style="width:94.5pt;height:18pt" o:ole="" filled="t" fillcolor="silver">
                               <v:imagedata r:id="rId9" o:title=""/>
                             </v:shape>
-                            <o:OLEObject Type="Embed" ProgID="Equation.3" ShapeID="_x0000_i1026" DrawAspect="Content" ObjectID="_1604842015" r:id="rId11"/>
+                            <o:OLEObject Type="Embed" ProgID="Equation.3" ShapeID="_x0000_i1026" DrawAspect="Content" ObjectID="_1636527258" r:id="rId11"/>
                           </w:object>
                         </w:r>
                       </w:p>
@@ -1886,12 +1886,14 @@
           <w:lang w:val="en-GB"/>
         </w:rPr>
         <w:object w:dxaOrig="1460" w:dyaOrig="360">
-          <v:shape id="_x0000_i1027" type="#_x0000_t75" style="width:74.25pt;height:18pt" o:ole="" fillcolor="silver">
+          <v:shape id="_x0000_i1027" type="#_x0000_t75" style="width:74.1pt;height:18pt" o:ole="" fillcolor="silver">
             <v:imagedata r:id="rId12" o:title=""/>
           </v:shape>
-          <o:OLEObject Type="Embed" ProgID="Equation.3" ShapeID="_x0000_i1027" DrawAspect="Content" ObjectID="_1604842008" r:id="rId13"/>
+          <o:OLEObject Type="Embed" ProgID="Equation.3" ShapeID="_x0000_i1027" DrawAspect="Content" ObjectID="_1636527251" r:id="rId13"/>
         </w:object>
       </w:r>
+      <w:bookmarkStart w:id="0" w:name="_GoBack"/>
+      <w:bookmarkEnd w:id="0"/>
     </w:p>
     <w:p>
       <w:pPr>
@@ -3077,10 +3079,10 @@
                                   <w:lang w:val="en-GB"/>
                                 </w:rPr>
                                 <w:object w:dxaOrig="1240" w:dyaOrig="360">
-                                  <v:shape id="_x0000_i1029" type="#_x0000_t75" style="width:62.25pt;height:17.25pt" o:ole="" fillcolor="silver">
+                                  <v:shape id="_x0000_i1029" type="#_x0000_t75" style="width:62.1pt;height:17.1pt" o:ole="" fillcolor="silver">
                                     <v:imagedata r:id="rId14" o:title=""/>
                                   </v:shape>
-                                  <o:OLEObject Type="Embed" ProgID="Equation.3" ShapeID="_x0000_i1029" DrawAspect="Content" ObjectID="_1604842016" r:id="rId15"/>
+                                  <o:OLEObject Type="Embed" ProgID="Equation.3" ShapeID="_x0000_i1029" DrawAspect="Content" ObjectID="_1636527259" r:id="rId15"/>
                                 </w:object>
                               </w:r>
                             </w:p>
@@ -3151,7 +3153,7 @@
                                   <v:shape id="_x0000_i1031" type="#_x0000_t75" style="width:31.5pt;height:54pt" o:ole="" fillcolor="silver">
                                     <v:imagedata r:id="rId16" o:title=""/>
                                   </v:shape>
-                                  <o:OLEObject Type="Embed" ProgID="Equation.3" ShapeID="_x0000_i1031" DrawAspect="Content" ObjectID="_1604842017" r:id="rId17"/>
+                                  <o:OLEObject Type="Embed" ProgID="Equation.3" ShapeID="_x0000_i1031" DrawAspect="Content" ObjectID="_1636527260" r:id="rId17"/>
                                 </w:object>
                               </w:r>
                             </w:p>
@@ -3447,10 +3449,10 @@
                             <w:lang w:val="en-GB"/>
                           </w:rPr>
                           <w:object w:dxaOrig="1240" w:dyaOrig="360">
-                            <v:shape id="_x0000_i1029" type="#_x0000_t75" style="width:62.25pt;height:17.25pt" o:ole="" fillcolor="silver">
+                            <v:shape id="_x0000_i1029" type="#_x0000_t75" style="width:62.1pt;height:17.1pt" o:ole="" fillcolor="silver">
                               <v:imagedata r:id="rId14" o:title=""/>
                             </v:shape>
-                            <o:OLEObject Type="Embed" ProgID="Equation.3" ShapeID="_x0000_i1029" DrawAspect="Content" ObjectID="_1604842016" r:id="rId18"/>
+                            <o:OLEObject Type="Embed" ProgID="Equation.3" ShapeID="_x0000_i1029" DrawAspect="Content" ObjectID="_1636527259" r:id="rId18"/>
                           </w:object>
                         </w:r>
                       </w:p>
@@ -3521,7 +3523,7 @@
                             <v:shape id="_x0000_i1031" type="#_x0000_t75" style="width:31.5pt;height:54pt" o:ole="" fillcolor="silver">
                               <v:imagedata r:id="rId16" o:title=""/>
                             </v:shape>
-                            <o:OLEObject Type="Embed" ProgID="Equation.3" ShapeID="_x0000_i1031" DrawAspect="Content" ObjectID="_1604842017" r:id="rId19"/>
+                            <o:OLEObject Type="Embed" ProgID="Equation.3" ShapeID="_x0000_i1031" DrawAspect="Content" ObjectID="_1636527260" r:id="rId19"/>
                           </w:object>
                         </w:r>
                       </w:p>
@@ -3844,7 +3846,7 @@
           <v:shape id="_x0000_i1032" type="#_x0000_t75" style="width:21pt;height:16.5pt" o:ole="" fillcolor="silver">
             <v:imagedata r:id="rId20" o:title=""/>
           </v:shape>
-          <o:OLEObject Type="Embed" ProgID="Equation.3" ShapeID="_x0000_i1032" DrawAspect="Content" ObjectID="_1604842009" r:id="rId21"/>
+          <o:OLEObject Type="Embed" ProgID="Equation.3" ShapeID="_x0000_i1032" DrawAspect="Content" ObjectID="_1636527252" r:id="rId21"/>
         </w:object>
       </w:r>
       <w:r>
@@ -4359,7 +4361,7 @@
           <v:shape id="_x0000_i1033" type="#_x0000_t75" style="width:36pt;height:70.5pt" o:ole="" fillcolor="silver">
             <v:imagedata r:id="rId22" o:title=""/>
           </v:shape>
-          <o:OLEObject Type="Embed" ProgID="Equation.3" ShapeID="_x0000_i1033" DrawAspect="Content" ObjectID="_1604842010" r:id="rId23"/>
+          <o:OLEObject Type="Embed" ProgID="Equation.3" ShapeID="_x0000_i1033" DrawAspect="Content" ObjectID="_1636527253" r:id="rId23"/>
         </w:object>
       </w:r>
     </w:p>
@@ -4468,10 +4470,10 @@
                                   <w:position w:val="-16"/>
                                 </w:rPr>
                                 <w:object w:dxaOrig="320" w:dyaOrig="440">
-                                  <v:shape id="_x0000_i1035" type="#_x0000_t75" style="width:15.75pt;height:21.75pt" o:ole="">
+                                  <v:shape id="_x0000_i1035" type="#_x0000_t75" style="width:15.6pt;height:21.9pt" o:ole="">
                                     <v:imagedata r:id="rId24" o:title=""/>
                                   </v:shape>
-                                  <o:OLEObject Type="Embed" ProgID="Equation.3" ShapeID="_x0000_i1035" DrawAspect="Content" ObjectID="_1604842018" r:id="rId25"/>
+                                  <o:OLEObject Type="Embed" ProgID="Equation.3" ShapeID="_x0000_i1035" DrawAspect="Content" ObjectID="_1636527261" r:id="rId25"/>
                                 </w:object>
                               </w:r>
                             </w:p>
@@ -4577,10 +4579,10 @@
                                   <w:position w:val="-16"/>
                                 </w:rPr>
                                 <w:object w:dxaOrig="320" w:dyaOrig="440">
-                                  <v:shape id="_x0000_i1037" type="#_x0000_t75" style="width:15.75pt;height:21.75pt" o:ole="">
+                                  <v:shape id="_x0000_i1037" type="#_x0000_t75" style="width:15.6pt;height:21.9pt" o:ole="">
                                     <v:imagedata r:id="rId26" o:title=""/>
                                   </v:shape>
-                                  <o:OLEObject Type="Embed" ProgID="Equation.3" ShapeID="_x0000_i1037" DrawAspect="Content" ObjectID="_1604842019" r:id="rId27"/>
+                                  <o:OLEObject Type="Embed" ProgID="Equation.3" ShapeID="_x0000_i1037" DrawAspect="Content" ObjectID="_1636527262" r:id="rId27"/>
                                 </w:object>
                               </w:r>
                             </w:p>
@@ -4712,10 +4714,10 @@
                                   <w:position w:val="-16"/>
                                 </w:rPr>
                                 <w:object w:dxaOrig="320" w:dyaOrig="440">
-                                  <v:shape id="_x0000_i1039" type="#_x0000_t75" style="width:15.75pt;height:21.75pt" o:ole="">
+                                  <v:shape id="_x0000_i1039" type="#_x0000_t75" style="width:15.6pt;height:21.9pt" o:ole="">
                                     <v:imagedata r:id="rId24" o:title=""/>
                                   </v:shape>
-                                  <o:OLEObject Type="Embed" ProgID="Equation.3" ShapeID="_x0000_i1039" DrawAspect="Content" ObjectID="_1604842020" r:id="rId28"/>
+                                  <o:OLEObject Type="Embed" ProgID="Equation.3" ShapeID="_x0000_i1039" DrawAspect="Content" ObjectID="_1636527263" r:id="rId28"/>
                                 </w:object>
                               </w:r>
                             </w:p>
@@ -4821,10 +4823,10 @@
                                   <w:position w:val="-16"/>
                                 </w:rPr>
                                 <w:object w:dxaOrig="320" w:dyaOrig="440">
-                                  <v:shape id="_x0000_i1041" type="#_x0000_t75" style="width:15.75pt;height:21.75pt" o:ole="">
+                                  <v:shape id="_x0000_i1041" type="#_x0000_t75" style="width:15.6pt;height:21.9pt" o:ole="">
                                     <v:imagedata r:id="rId26" o:title=""/>
                                   </v:shape>
-                                  <o:OLEObject Type="Embed" ProgID="Equation.3" ShapeID="_x0000_i1041" DrawAspect="Content" ObjectID="_1604842021" r:id="rId29"/>
+                                  <o:OLEObject Type="Embed" ProgID="Equation.3" ShapeID="_x0000_i1041" DrawAspect="Content" ObjectID="_1636527264" r:id="rId29"/>
                                 </w:object>
                               </w:r>
                             </w:p>
@@ -5372,10 +5374,10 @@
                             <w:position w:val="-16"/>
                           </w:rPr>
                           <w:object w:dxaOrig="320" w:dyaOrig="440">
-                            <v:shape id="_x0000_i1035" type="#_x0000_t75" style="width:15.75pt;height:21.75pt" o:ole="">
+                            <v:shape id="_x0000_i1035" type="#_x0000_t75" style="width:15.6pt;height:21.9pt" o:ole="">
                               <v:imagedata r:id="rId24" o:title=""/>
                             </v:shape>
-                            <o:OLEObject Type="Embed" ProgID="Equation.3" ShapeID="_x0000_i1035" DrawAspect="Content" ObjectID="_1604842018" r:id="rId30"/>
+                            <o:OLEObject Type="Embed" ProgID="Equation.3" ShapeID="_x0000_i1035" DrawAspect="Content" ObjectID="_1636527261" r:id="rId30"/>
                           </w:object>
                         </w:r>
                       </w:p>
@@ -5415,10 +5417,10 @@
                             <w:position w:val="-16"/>
                           </w:rPr>
                           <w:object w:dxaOrig="320" w:dyaOrig="440">
-                            <v:shape id="_x0000_i1037" type="#_x0000_t75" style="width:15.75pt;height:21.75pt" o:ole="">
+                            <v:shape id="_x0000_i1037" type="#_x0000_t75" style="width:15.6pt;height:21.9pt" o:ole="">
                               <v:imagedata r:id="rId26" o:title=""/>
                             </v:shape>
-                            <o:OLEObject Type="Embed" ProgID="Equation.3" ShapeID="_x0000_i1037" DrawAspect="Content" ObjectID="_1604842019" r:id="rId31"/>
+                            <o:OLEObject Type="Embed" ProgID="Equation.3" ShapeID="_x0000_i1037" DrawAspect="Content" ObjectID="_1636527262" r:id="rId31"/>
                           </w:object>
                         </w:r>
                       </w:p>
@@ -5457,10 +5459,10 @@
                             <w:position w:val="-16"/>
                           </w:rPr>
                           <w:object w:dxaOrig="320" w:dyaOrig="440">
-                            <v:shape id="_x0000_i1039" type="#_x0000_t75" style="width:15.75pt;height:21.75pt" o:ole="">
+                            <v:shape id="_x0000_i1039" type="#_x0000_t75" style="width:15.6pt;height:21.9pt" o:ole="">
                               <v:imagedata r:id="rId24" o:title=""/>
                             </v:shape>
-                            <o:OLEObject Type="Embed" ProgID="Equation.3" ShapeID="_x0000_i1039" DrawAspect="Content" ObjectID="_1604842020" r:id="rId32"/>
+                            <o:OLEObject Type="Embed" ProgID="Equation.3" ShapeID="_x0000_i1039" DrawAspect="Content" ObjectID="_1636527263" r:id="rId32"/>
                           </w:object>
                         </w:r>
                       </w:p>
@@ -5500,10 +5502,10 @@
                             <w:position w:val="-16"/>
                           </w:rPr>
                           <w:object w:dxaOrig="320" w:dyaOrig="440">
-                            <v:shape id="_x0000_i1041" type="#_x0000_t75" style="width:15.75pt;height:21.75pt" o:ole="">
+                            <v:shape id="_x0000_i1041" type="#_x0000_t75" style="width:15.6pt;height:21.9pt" o:ole="">
                               <v:imagedata r:id="rId26" o:title=""/>
                             </v:shape>
-                            <o:OLEObject Type="Embed" ProgID="Equation.3" ShapeID="_x0000_i1041" DrawAspect="Content" ObjectID="_1604842021" r:id="rId33"/>
+                            <o:OLEObject Type="Embed" ProgID="Equation.3" ShapeID="_x0000_i1041" DrawAspect="Content" ObjectID="_1636527264" r:id="rId33"/>
                           </w:object>
                         </w:r>
                       </w:p>
@@ -5702,7 +5704,7 @@
           <v:shape id="_x0000_i1042" type="#_x0000_t75" style="width:27pt;height:16.5pt" o:ole="" fillcolor="silver">
             <v:imagedata r:id="rId34" o:title=""/>
           </v:shape>
-          <o:OLEObject Type="Embed" ProgID="Equation.3" ShapeID="_x0000_i1042" DrawAspect="Content" ObjectID="_1604842011" r:id="rId35"/>
+          <o:OLEObject Type="Embed" ProgID="Equation.3" ShapeID="_x0000_i1042" DrawAspect="Content" ObjectID="_1636527254" r:id="rId35"/>
         </w:object>
       </w:r>
       <w:r>
@@ -5770,7 +5772,7 @@
           <v:shape id="_x0000_i1043" type="#_x0000_t75" style="width:27pt;height:16.5pt" o:ole="" fillcolor="silver">
             <v:imagedata r:id="rId36" o:title=""/>
           </v:shape>
-          <o:OLEObject Type="Embed" ProgID="Equation.3" ShapeID="_x0000_i1043" DrawAspect="Content" ObjectID="_1604842012" r:id="rId37"/>
+          <o:OLEObject Type="Embed" ProgID="Equation.3" ShapeID="_x0000_i1043" DrawAspect="Content" ObjectID="_1636527255" r:id="rId37"/>
         </w:object>
       </w:r>
       <w:r>
@@ -5798,10 +5800,10 @@
           <w:lang w:val="en-GB"/>
         </w:rPr>
         <w:object w:dxaOrig="540" w:dyaOrig="360">
-          <v:shape id="_x0000_i1044" type="#_x0000_t75" style="width:27pt;height:17.25pt" o:ole="" fillcolor="silver">
+          <v:shape id="_x0000_i1044" type="#_x0000_t75" style="width:27pt;height:17.1pt" o:ole="" fillcolor="silver">
             <v:imagedata r:id="rId38" o:title=""/>
           </v:shape>
-          <o:OLEObject Type="Embed" ProgID="Equation.3" ShapeID="_x0000_i1044" DrawAspect="Content" ObjectID="_1604842013" r:id="rId39"/>
+          <o:OLEObject Type="Embed" ProgID="Equation.3" ShapeID="_x0000_i1044" DrawAspect="Content" ObjectID="_1636527256" r:id="rId39"/>
         </w:object>
       </w:r>
       <w:r>
@@ -5818,10 +5820,10 @@
           <w:lang w:val="en-GB"/>
         </w:rPr>
         <w:object w:dxaOrig="540" w:dyaOrig="360">
-          <v:shape id="_x0000_i1045" type="#_x0000_t75" style="width:27pt;height:17.25pt" o:ole="" fillcolor="silver">
+          <v:shape id="_x0000_i1045" type="#_x0000_t75" style="width:27pt;height:17.1pt" o:ole="" fillcolor="silver">
             <v:imagedata r:id="rId40" o:title=""/>
           </v:shape>
-          <o:OLEObject Type="Embed" ProgID="Equation.3" ShapeID="_x0000_i1045" DrawAspect="Content" ObjectID="_1604842014" r:id="rId41"/>
+          <o:OLEObject Type="Embed" ProgID="Equation.3" ShapeID="_x0000_i1045" DrawAspect="Content" ObjectID="_1636527257" r:id="rId41"/>
         </w:object>
       </w:r>
       <w:r>
@@ -6090,8 +6092,6 @@
           <w:lang w:val="en-US"/>
         </w:rPr>
       </w:pPr>
-      <w:bookmarkStart w:id="0" w:name="_GoBack"/>
-      <w:bookmarkEnd w:id="0"/>
     </w:p>
     <w:p>
       <w:pPr>
@@ -8412,7 +8412,7 @@
         <w:sz w:val="20"/>
         <w:szCs w:val="20"/>
       </w:rPr>
-      <w:t>3</w:t>
+      <w:t>2</w:t>
     </w:r>
     <w:r>
       <w:rPr>
@@ -13856,7 +13856,7 @@
 </file>
 
 <file path=customXml/itemProps1.xml><?xml version="1.0" encoding="utf-8"?>
-<ds:datastoreItem xmlns:ds="http://schemas.openxmlformats.org/officeDocument/2006/customXml" ds:itemID="{64000E2A-1784-4A95-8B51-C4A97FB9DD75}">
+<ds:datastoreItem xmlns:ds="http://schemas.openxmlformats.org/officeDocument/2006/customXml" ds:itemID="{353A8CEB-40B2-4AB9-A13E-239F9E832D44}">
   <ds:schemaRefs>
     <ds:schemaRef ds:uri="http://schemas.openxmlformats.org/officeDocument/2006/bibliography"/>
   </ds:schemaRefs>

</xml_diff>